<commit_message>
Updating spec for 1.5.0
</commit_message>
<xml_diff>
--- a/Documents/1.5.0_Spec.docx
+++ b/Documents/1.5.0_Spec.docx
@@ -10,13 +10,35 @@
         <w:t xml:space="preserve">Jenkins 1.5.0 Release </w:t>
       </w:r>
     </w:p>
-    <w:p/>
     <w:p>
       <w:pPr>
         <w:pStyle w:val="Heading2"/>
       </w:pPr>
       <w:r>
         <w:t>Enhancements within release:</w:t>
+      </w:r>
+    </w:p>
+    <w:p>
+      <w:r>
+        <w:t xml:space="preserve">Some of the enhancements </w:t>
+      </w:r>
+      <w:r>
+        <w:t>can only</w:t>
+      </w:r>
+      <w:r>
+        <w:t xml:space="preserve"> be done in ws-v9, so those enhancements will have a subtext of v9, but other enhancements </w:t>
+      </w:r>
+      <w:r>
+        <w:t>can</w:t>
+      </w:r>
+      <w:r>
+        <w:t xml:space="preserve"> be universal.</w:t>
+      </w:r>
+      <w:r>
+        <w:t xml:space="preserve"> Those enhancements will have a universal subtext. </w:t>
+      </w:r>
+      <w:r>
+        <w:t xml:space="preserve"> </w:t>
       </w:r>
     </w:p>
     <w:p>
@@ -30,6 +52,9 @@
       <w:r>
         <w:t>Adding a method to add new checkers to the checkers list</w:t>
       </w:r>
+      <w:r>
+        <w:t xml:space="preserve"> (Bug#: 71088)</w:t>
+      </w:r>
     </w:p>
     <w:p>
       <w:pPr>
@@ -40,6 +65,18 @@
         </w:numPr>
       </w:pPr>
       <w:r>
+        <w:t>Universal enhancement</w:t>
+      </w:r>
+    </w:p>
+    <w:p>
+      <w:pPr>
+        <w:pStyle w:val="ListParagraph"/>
+        <w:numPr>
+          <w:ilvl w:val="1"/>
+          <w:numId w:val="4"/>
+        </w:numPr>
+      </w:pPr>
+      <w:r>
         <w:t xml:space="preserve">Calling feature, “Add Checkers” </w:t>
       </w:r>
     </w:p>
@@ -54,6 +91,9 @@
       <w:r>
         <w:t xml:space="preserve">Filtering based on impact </w:t>
       </w:r>
+      <w:r>
+        <w:t xml:space="preserve"> (Bug#: 69475)</w:t>
+      </w:r>
     </w:p>
     <w:p>
       <w:pPr>
@@ -64,6 +104,18 @@
         </w:numPr>
       </w:pPr>
       <w:r>
+        <w:t>Ws-v9 enhancement</w:t>
+      </w:r>
+    </w:p>
+    <w:p>
+      <w:pPr>
+        <w:pStyle w:val="ListParagraph"/>
+        <w:numPr>
+          <w:ilvl w:val="1"/>
+          <w:numId w:val="4"/>
+        </w:numPr>
+      </w:pPr>
+      <w:r>
         <w:t>Feature name: “Impact Filter”</w:t>
       </w:r>
     </w:p>
@@ -78,6 +130,12 @@
       <w:r>
         <w:t xml:space="preserve">Mark build as unstable if defects are found </w:t>
       </w:r>
+      <w:r>
+        <w:t xml:space="preserve"> (Bug#: 41486</w:t>
+      </w:r>
+      <w:r>
+        <w:t>)</w:t>
+      </w:r>
     </w:p>
     <w:p>
       <w:pPr>
@@ -88,10 +146,7 @@
         </w:numPr>
       </w:pPr>
       <w:r>
-        <w:t xml:space="preserve">Bug number </w:t>
-      </w:r>
-      <w:r>
-        <w:t>41486</w:t>
+        <w:t>Universal enhancement</w:t>
       </w:r>
     </w:p>
     <w:p>
@@ -112,19 +167,360 @@
         <w:t xml:space="preserve">Also includes bug fixes. </w:t>
       </w:r>
     </w:p>
+    <w:p/>
+    <w:p>
+      <w:r>
+        <w:t>Bug# List:</w:t>
+      </w:r>
+    </w:p>
+    <w:p>
+      <w:pPr>
+        <w:pStyle w:val="ListParagraph"/>
+        <w:numPr>
+          <w:ilvl w:val="0"/>
+          <w:numId w:val="14"/>
+        </w:numPr>
+      </w:pPr>
+      <w:r>
+        <w:t>71088</w:t>
+      </w:r>
+      <w:r>
+        <w:t xml:space="preserve"> </w:t>
+      </w:r>
+    </w:p>
+    <w:p>
+      <w:pPr>
+        <w:pStyle w:val="ListParagraph"/>
+        <w:numPr>
+          <w:ilvl w:val="1"/>
+          <w:numId w:val="14"/>
+        </w:numPr>
+      </w:pPr>
+      <w:r>
+        <w:t xml:space="preserve">Fixing incorrect defect count </w:t>
+      </w:r>
+    </w:p>
+    <w:p>
+      <w:pPr>
+        <w:pStyle w:val="ListParagraph"/>
+        <w:numPr>
+          <w:ilvl w:val="1"/>
+          <w:numId w:val="14"/>
+        </w:numPr>
+      </w:pPr>
+      <w:r>
+        <w:t>P1</w:t>
+      </w:r>
+    </w:p>
+    <w:p>
+      <w:pPr>
+        <w:pStyle w:val="ListParagraph"/>
+        <w:numPr>
+          <w:ilvl w:val="0"/>
+          <w:numId w:val="14"/>
+        </w:numPr>
+      </w:pPr>
+      <w:r>
+        <w:t>69475</w:t>
+      </w:r>
+    </w:p>
+    <w:p>
+      <w:pPr>
+        <w:pStyle w:val="ListParagraph"/>
+        <w:numPr>
+          <w:ilvl w:val="1"/>
+          <w:numId w:val="14"/>
+        </w:numPr>
+      </w:pPr>
+      <w:r>
+        <w:t>Filter based on impact</w:t>
+      </w:r>
+    </w:p>
+    <w:p>
+      <w:pPr>
+        <w:pStyle w:val="ListParagraph"/>
+        <w:numPr>
+          <w:ilvl w:val="1"/>
+          <w:numId w:val="14"/>
+        </w:numPr>
+      </w:pPr>
+      <w:r>
+        <w:t>“Impact Filter” enhancement</w:t>
+      </w:r>
+    </w:p>
+    <w:p>
+      <w:pPr>
+        <w:pStyle w:val="ListParagraph"/>
+        <w:numPr>
+          <w:ilvl w:val="1"/>
+          <w:numId w:val="14"/>
+        </w:numPr>
+      </w:pPr>
+      <w:r>
+        <w:t>P1</w:t>
+      </w:r>
+    </w:p>
+    <w:p>
+      <w:pPr>
+        <w:pStyle w:val="ListParagraph"/>
+        <w:numPr>
+          <w:ilvl w:val="0"/>
+          <w:numId w:val="14"/>
+        </w:numPr>
+      </w:pPr>
+      <w:r>
+        <w:t>56367</w:t>
+      </w:r>
+    </w:p>
+    <w:p>
+      <w:pPr>
+        <w:pStyle w:val="ListParagraph"/>
+        <w:numPr>
+          <w:ilvl w:val="1"/>
+          <w:numId w:val="14"/>
+        </w:numPr>
+      </w:pPr>
+      <w:r>
+        <w:t xml:space="preserve">Fixing defect chart. </w:t>
+      </w:r>
+    </w:p>
+    <w:p>
+      <w:pPr>
+        <w:pStyle w:val="ListParagraph"/>
+        <w:numPr>
+          <w:ilvl w:val="1"/>
+          <w:numId w:val="14"/>
+        </w:numPr>
+      </w:pPr>
+      <w:r>
+        <w:t>P2</w:t>
+      </w:r>
+    </w:p>
+    <w:p>
+      <w:pPr>
+        <w:pStyle w:val="ListParagraph"/>
+        <w:numPr>
+          <w:ilvl w:val="1"/>
+          <w:numId w:val="14"/>
+        </w:numPr>
+      </w:pPr>
+      <w:r>
+        <w:t>Larger change.</w:t>
+      </w:r>
+    </w:p>
+    <w:p>
+      <w:pPr>
+        <w:pStyle w:val="ListParagraph"/>
+        <w:numPr>
+          <w:ilvl w:val="0"/>
+          <w:numId w:val="14"/>
+        </w:numPr>
+      </w:pPr>
+      <w:r>
+        <w:t>57367</w:t>
+      </w:r>
+    </w:p>
+    <w:p>
+      <w:pPr>
+        <w:pStyle w:val="ListParagraph"/>
+        <w:numPr>
+          <w:ilvl w:val="1"/>
+          <w:numId w:val="14"/>
+        </w:numPr>
+      </w:pPr>
+      <w:r>
+        <w:t>Fixing defect chart</w:t>
+      </w:r>
+    </w:p>
+    <w:p>
+      <w:pPr>
+        <w:pStyle w:val="ListParagraph"/>
+        <w:numPr>
+          <w:ilvl w:val="1"/>
+          <w:numId w:val="14"/>
+        </w:numPr>
+      </w:pPr>
+      <w:r>
+        <w:t xml:space="preserve">I believe the issue is the same as above. </w:t>
+      </w:r>
+    </w:p>
+    <w:p>
+      <w:pPr>
+        <w:pStyle w:val="ListParagraph"/>
+        <w:numPr>
+          <w:ilvl w:val="0"/>
+          <w:numId w:val="14"/>
+        </w:numPr>
+      </w:pPr>
+      <w:r>
+        <w:t>67780</w:t>
+      </w:r>
+    </w:p>
+    <w:p>
+      <w:pPr>
+        <w:pStyle w:val="ListParagraph"/>
+        <w:numPr>
+          <w:ilvl w:val="1"/>
+          <w:numId w:val="14"/>
+        </w:numPr>
+      </w:pPr>
+      <w:r>
+        <w:t xml:space="preserve">Toggling advance </w:t>
+      </w:r>
+      <w:proofErr w:type="spellStart"/>
+      <w:r>
+        <w:t>scm</w:t>
+      </w:r>
+      <w:proofErr w:type="spellEnd"/>
+      <w:r>
+        <w:t xml:space="preserve"> button </w:t>
+      </w:r>
+    </w:p>
+    <w:p>
+      <w:pPr>
+        <w:pStyle w:val="ListParagraph"/>
+        <w:numPr>
+          <w:ilvl w:val="1"/>
+          <w:numId w:val="14"/>
+        </w:numPr>
+      </w:pPr>
+      <w:r>
+        <w:t>P2</w:t>
+      </w:r>
+    </w:p>
+    <w:p>
+      <w:pPr>
+        <w:pStyle w:val="ListParagraph"/>
+        <w:numPr>
+          <w:ilvl w:val="0"/>
+          <w:numId w:val="14"/>
+        </w:numPr>
+      </w:pPr>
+      <w:r>
+        <w:t>67321</w:t>
+      </w:r>
+    </w:p>
+    <w:p>
+      <w:pPr>
+        <w:pStyle w:val="ListParagraph"/>
+        <w:numPr>
+          <w:ilvl w:val="1"/>
+          <w:numId w:val="14"/>
+        </w:numPr>
+      </w:pPr>
+      <w:r>
+        <w:t>Fixing doc text</w:t>
+      </w:r>
+    </w:p>
+    <w:p>
+      <w:pPr>
+        <w:pStyle w:val="ListParagraph"/>
+        <w:numPr>
+          <w:ilvl w:val="0"/>
+          <w:numId w:val="14"/>
+        </w:numPr>
+      </w:pPr>
+      <w:r>
+        <w:t>69229</w:t>
+      </w:r>
+    </w:p>
+    <w:p>
+      <w:pPr>
+        <w:pStyle w:val="ListParagraph"/>
+        <w:numPr>
+          <w:ilvl w:val="1"/>
+          <w:numId w:val="14"/>
+        </w:numPr>
+      </w:pPr>
+      <w:proofErr w:type="gramStart"/>
+      <w:r>
+        <w:t>changing</w:t>
+      </w:r>
+      <w:proofErr w:type="gramEnd"/>
+      <w:r>
+        <w:t xml:space="preserve"> configuration causes plugin to crash</w:t>
+      </w:r>
+    </w:p>
+    <w:p>
+      <w:pPr>
+        <w:pStyle w:val="ListParagraph"/>
+        <w:numPr>
+          <w:ilvl w:val="0"/>
+          <w:numId w:val="14"/>
+        </w:numPr>
+      </w:pPr>
+      <w:r>
+        <w:t>66249</w:t>
+      </w:r>
+    </w:p>
+    <w:p>
+      <w:pPr>
+        <w:pStyle w:val="ListParagraph"/>
+        <w:numPr>
+          <w:ilvl w:val="1"/>
+          <w:numId w:val="14"/>
+        </w:numPr>
+      </w:pPr>
+      <w:proofErr w:type="gramStart"/>
+      <w:r>
+        <w:t>reopened</w:t>
+      </w:r>
+      <w:proofErr w:type="gramEnd"/>
+      <w:r>
+        <w:t xml:space="preserve"> bug about build menus</w:t>
+      </w:r>
+    </w:p>
+    <w:p>
+      <w:pPr>
+        <w:pStyle w:val="ListParagraph"/>
+        <w:numPr>
+          <w:ilvl w:val="0"/>
+          <w:numId w:val="14"/>
+        </w:numPr>
+      </w:pPr>
+      <w:r>
+        <w:t>41486</w:t>
+      </w:r>
+    </w:p>
+    <w:p>
+      <w:pPr>
+        <w:pStyle w:val="ListParagraph"/>
+        <w:numPr>
+          <w:ilvl w:val="1"/>
+          <w:numId w:val="14"/>
+        </w:numPr>
+      </w:pPr>
+      <w:r>
+        <w:t>Marking build unstable if defects are found</w:t>
+      </w:r>
+    </w:p>
+    <w:p>
+      <w:pPr>
+        <w:pStyle w:val="ListParagraph"/>
+        <w:numPr>
+          <w:ilvl w:val="1"/>
+          <w:numId w:val="14"/>
+        </w:numPr>
+      </w:pPr>
+      <w:r>
+        <w:t xml:space="preserve">“Unstable Builds” enhancement. </w:t>
+      </w:r>
+      <w:bookmarkStart w:id="0" w:name="_GoBack"/>
+      <w:bookmarkEnd w:id="0"/>
+    </w:p>
     <w:p>
       <w:pPr>
         <w:pStyle w:val="Heading1"/>
       </w:pPr>
       <w:r>
+        <w:lastRenderedPageBreak/>
         <w:t>Add Checkers:</w:t>
       </w:r>
     </w:p>
-    <w:p/>
-    <w:p>
-      <w:r>
-        <w:tab/>
-      </w:r>
+    <w:p>
+      <w:pPr>
+        <w:ind w:firstLine="720"/>
+      </w:pPr>
       <w:r>
         <w:rPr>
           <w:rStyle w:val="Heading2Char"/>
@@ -233,6 +629,21 @@
         </w:numPr>
       </w:pPr>
       <w:r>
+        <w:t xml:space="preserve">Add an option to also allow them to modify a text file? </w:t>
+      </w:r>
+      <w:r>
+        <w:t xml:space="preserve"> </w:t>
+      </w:r>
+    </w:p>
+    <w:p>
+      <w:pPr>
+        <w:pStyle w:val="ListParagraph"/>
+        <w:numPr>
+          <w:ilvl w:val="1"/>
+          <w:numId w:val="5"/>
+        </w:numPr>
+      </w:pPr>
+      <w:r>
         <w:t>MAKE SURE THE CHECKER IS SAVED!!! (</w:t>
       </w:r>
       <w:proofErr w:type="spellStart"/>
@@ -353,7 +764,6 @@
         </w:numPr>
       </w:pPr>
       <w:r>
-        <w:lastRenderedPageBreak/>
         <w:t xml:space="preserve">Filter will be, only select filters on the selected impact levels </w:t>
       </w:r>
     </w:p>
@@ -387,23 +797,18 @@
         </w:numPr>
       </w:pPr>
       <w:r>
-        <w:t xml:space="preserve">The plugin needs to be able to convert all the </w:t>
+        <w:t xml:space="preserve">The plugin needs to </w:t>
+      </w:r>
+      <w:r>
+        <w:t xml:space="preserve">call down all </w:t>
       </w:r>
       <w:proofErr w:type="spellStart"/>
       <w:r>
-        <w:t>mergeDataObjects</w:t>
+        <w:t>checkerPropertyDataObj</w:t>
       </w:r>
       <w:proofErr w:type="spellEnd"/>
       <w:r>
-        <w:t xml:space="preserve"> into </w:t>
-      </w:r>
-      <w:proofErr w:type="spellStart"/>
-      <w:r>
-        <w:t>checkerPropertyDataObj</w:t>
-      </w:r>
-      <w:proofErr w:type="spellEnd"/>
-      <w:r>
-        <w:t>.</w:t>
+        <w:t xml:space="preserve"> for the project from CIM </w:t>
       </w:r>
     </w:p>
     <w:p>
@@ -438,12 +843,256 @@
       <w:r>
         <w:tab/>
       </w:r>
-      <w:bookmarkStart w:id="0" w:name="_GoBack"/>
-      <w:bookmarkEnd w:id="0"/>
-    </w:p>
-    <w:p>
-      <w:pPr>
+      <w:r>
+        <w:t>Requirements:</w:t>
+      </w:r>
+    </w:p>
+    <w:p>
+      <w:pPr>
+        <w:pStyle w:val="ListParagraph"/>
+        <w:numPr>
+          <w:ilvl w:val="0"/>
+          <w:numId w:val="15"/>
+        </w:numPr>
+      </w:pPr>
+      <w:r>
+        <w:t>Create checkbox in the configuration to allow builds to be set as unstable if defects are found</w:t>
+      </w:r>
+    </w:p>
+    <w:p>
+      <w:pPr>
+        <w:pStyle w:val="ListParagraph"/>
+        <w:numPr>
+          <w:ilvl w:val="0"/>
+          <w:numId w:val="15"/>
+        </w:numPr>
+      </w:pPr>
+      <w:r>
+        <w:t>Make sure the filters work, so that builds don’t fail if anything is pushed back</w:t>
+      </w:r>
+    </w:p>
+    <w:p>
+      <w:pPr>
+        <w:pStyle w:val="ListParagraph"/>
+        <w:numPr>
+          <w:ilvl w:val="0"/>
+          <w:numId w:val="15"/>
+        </w:numPr>
+      </w:pPr>
+    </w:p>
+    <w:p>
+      <w:pPr>
+        <w:pStyle w:val="Heading3"/>
         <w:ind w:left="720"/>
+      </w:pPr>
+      <w:r>
+        <w:t>Development requirements</w:t>
+      </w:r>
+    </w:p>
+    <w:p>
+      <w:pPr>
+        <w:pStyle w:val="ListParagraph"/>
+        <w:numPr>
+          <w:ilvl w:val="0"/>
+          <w:numId w:val="15"/>
+        </w:numPr>
+      </w:pPr>
+      <w:r>
+        <w:t xml:space="preserve">Figure out method to set a build to unstable automatically </w:t>
+      </w:r>
+    </w:p>
+    <w:p>
+      <w:pPr>
+        <w:pStyle w:val="ListParagraph"/>
+        <w:numPr>
+          <w:ilvl w:val="0"/>
+          <w:numId w:val="15"/>
+        </w:numPr>
+      </w:pPr>
+      <w:r>
+        <w:t xml:space="preserve">The check should be done after the post commit filtering </w:t>
+      </w:r>
+    </w:p>
+    <w:p>
+      <w:pPr>
+        <w:pStyle w:val="Heading1"/>
+      </w:pPr>
+      <w:r>
+        <w:t>Defect Chart</w:t>
+      </w:r>
+    </w:p>
+    <w:p>
+      <w:pPr>
+        <w:pStyle w:val="Heading3"/>
+      </w:pPr>
+      <w:r>
+        <w:tab/>
+        <w:t>Requirements:</w:t>
+      </w:r>
+    </w:p>
+    <w:p>
+      <w:pPr>
+        <w:pStyle w:val="ListParagraph"/>
+        <w:numPr>
+          <w:ilvl w:val="0"/>
+          <w:numId w:val="16"/>
+        </w:numPr>
+      </w:pPr>
+      <w:r>
+        <w:t xml:space="preserve">Fix the defect chart to show an accurate number of defects when changing between CIM instances </w:t>
+      </w:r>
+    </w:p>
+    <w:p>
+      <w:pPr>
+        <w:pStyle w:val="ListParagraph"/>
+        <w:numPr>
+          <w:ilvl w:val="0"/>
+          <w:numId w:val="16"/>
+        </w:numPr>
+      </w:pPr>
+      <w:r>
+        <w:t xml:space="preserve">User should be able to see a chart of defects for the build even if the </w:t>
+      </w:r>
+      <w:proofErr w:type="spellStart"/>
+      <w:r>
+        <w:t>cim</w:t>
+      </w:r>
+      <w:proofErr w:type="spellEnd"/>
+      <w:r>
+        <w:t xml:space="preserve"> instances change. </w:t>
+      </w:r>
+    </w:p>
+    <w:p>
+      <w:pPr>
+        <w:pStyle w:val="ListParagraph"/>
+        <w:numPr>
+          <w:ilvl w:val="0"/>
+          <w:numId w:val="16"/>
+        </w:numPr>
+      </w:pPr>
+      <w:r>
+        <w:t>Deleting a build should also show changes in the defect chart</w:t>
+      </w:r>
+    </w:p>
+    <w:p>
+      <w:pPr>
+        <w:pStyle w:val="ListParagraph"/>
+        <w:numPr>
+          <w:ilvl w:val="1"/>
+          <w:numId w:val="16"/>
+        </w:numPr>
+      </w:pPr>
+      <w:r>
+        <w:t>Essentially removing the build and defect number from the chart</w:t>
+      </w:r>
+    </w:p>
+    <w:p>
+      <w:pPr>
+        <w:pStyle w:val="ListParagraph"/>
+        <w:numPr>
+          <w:ilvl w:val="0"/>
+          <w:numId w:val="16"/>
+        </w:numPr>
+      </w:pPr>
+    </w:p>
+    <w:p>
+      <w:pPr>
+        <w:pStyle w:val="Heading3"/>
+        <w:ind w:left="720"/>
+      </w:pPr>
+      <w:r>
+        <w:t>Development requirements</w:t>
+      </w:r>
+    </w:p>
+    <w:p>
+      <w:pPr>
+        <w:pStyle w:val="ListParagraph"/>
+        <w:numPr>
+          <w:ilvl w:val="0"/>
+          <w:numId w:val="17"/>
+        </w:numPr>
+      </w:pPr>
+      <w:r>
+        <w:t>The defect chart should either be caching the defect count so that it can easily be populated</w:t>
+      </w:r>
+    </w:p>
+    <w:p>
+      <w:pPr>
+        <w:pStyle w:val="ListParagraph"/>
+        <w:numPr>
+          <w:ilvl w:val="0"/>
+          <w:numId w:val="17"/>
+        </w:numPr>
+      </w:pPr>
+      <w:r>
+        <w:t xml:space="preserve">The chart should be </w:t>
+      </w:r>
+      <w:r>
+        <w:t xml:space="preserve">independent </w:t>
+      </w:r>
+      <w:r>
+        <w:t xml:space="preserve">from the CIM instance, and more dependent upon the build itself. </w:t>
+      </w:r>
+    </w:p>
+    <w:p>
+      <w:pPr>
+        <w:pStyle w:val="ListParagraph"/>
+        <w:numPr>
+          <w:ilvl w:val="0"/>
+          <w:numId w:val="17"/>
+        </w:numPr>
+      </w:pPr>
+      <w:r>
+        <w:t>The build should have the information cached for saves so that it can always have access to the data</w:t>
+      </w:r>
+    </w:p>
+    <w:p>
+      <w:pPr>
+        <w:pStyle w:val="ListParagraph"/>
+        <w:numPr>
+          <w:ilvl w:val="0"/>
+          <w:numId w:val="17"/>
+        </w:numPr>
+      </w:pPr>
+      <w:r>
+        <w:t>Current issue is that the plugin will go into the current instance to find the defect numbers, but when the user changes instances, it cannot find the data. Thus it causes an error</w:t>
+      </w:r>
+    </w:p>
+    <w:p>
+      <w:pPr>
+        <w:pStyle w:val="ListParagraph"/>
+        <w:numPr>
+          <w:ilvl w:val="0"/>
+          <w:numId w:val="17"/>
+        </w:numPr>
+      </w:pPr>
+      <w:r>
+        <w:t xml:space="preserve">Another solution is to only pull all data on that </w:t>
+      </w:r>
+      <w:proofErr w:type="spellStart"/>
+      <w:r>
+        <w:t>cim</w:t>
+      </w:r>
+      <w:proofErr w:type="spellEnd"/>
+      <w:r>
+        <w:t xml:space="preserve"> instance</w:t>
+      </w:r>
+    </w:p>
+    <w:p>
+      <w:pPr>
+        <w:pStyle w:val="ListParagraph"/>
+        <w:numPr>
+          <w:ilvl w:val="1"/>
+          <w:numId w:val="17"/>
+        </w:numPr>
+      </w:pPr>
+      <w:r>
+        <w:t>A lot harder in my opinion</w:t>
+      </w:r>
+    </w:p>
+    <w:p>
+      <w:pPr>
+        <w:pStyle w:val="Heading1"/>
       </w:pPr>
     </w:p>
     <w:sectPr>
@@ -572,6 +1221,232 @@
     </w:lvl>
   </w:abstractNum>
   <w:abstractNum w:abstractNumId="1">
+    <w:nsid w:val="0C8F00CA"/>
+    <w:multiLevelType w:val="hybridMultilevel"/>
+    <w:tmpl w:val="098ECC0A"/>
+    <w:lvl w:ilvl="0" w:tplc="04090001">
+      <w:start w:val="1"/>
+      <w:numFmt w:val="bullet"/>
+      <w:lvlText w:val=""/>
+      <w:lvlJc w:val="left"/>
+      <w:pPr>
+        <w:ind w:left="720" w:hanging="360"/>
+      </w:pPr>
+      <w:rPr>
+        <w:rFonts w:ascii="Symbol" w:hAnsi="Symbol" w:hint="default"/>
+      </w:rPr>
+    </w:lvl>
+    <w:lvl w:ilvl="1" w:tplc="04090003">
+      <w:start w:val="1"/>
+      <w:numFmt w:val="bullet"/>
+      <w:lvlText w:val="o"/>
+      <w:lvlJc w:val="left"/>
+      <w:pPr>
+        <w:ind w:left="1440" w:hanging="360"/>
+      </w:pPr>
+      <w:rPr>
+        <w:rFonts w:ascii="Courier New" w:hAnsi="Courier New" w:hint="default"/>
+      </w:rPr>
+    </w:lvl>
+    <w:lvl w:ilvl="2" w:tplc="04090005" w:tentative="1">
+      <w:start w:val="1"/>
+      <w:numFmt w:val="bullet"/>
+      <w:lvlText w:val=""/>
+      <w:lvlJc w:val="left"/>
+      <w:pPr>
+        <w:ind w:left="2160" w:hanging="360"/>
+      </w:pPr>
+      <w:rPr>
+        <w:rFonts w:ascii="Wingdings" w:hAnsi="Wingdings" w:hint="default"/>
+      </w:rPr>
+    </w:lvl>
+    <w:lvl w:ilvl="3" w:tplc="04090001" w:tentative="1">
+      <w:start w:val="1"/>
+      <w:numFmt w:val="bullet"/>
+      <w:lvlText w:val=""/>
+      <w:lvlJc w:val="left"/>
+      <w:pPr>
+        <w:ind w:left="2880" w:hanging="360"/>
+      </w:pPr>
+      <w:rPr>
+        <w:rFonts w:ascii="Symbol" w:hAnsi="Symbol" w:hint="default"/>
+      </w:rPr>
+    </w:lvl>
+    <w:lvl w:ilvl="4" w:tplc="04090003" w:tentative="1">
+      <w:start w:val="1"/>
+      <w:numFmt w:val="bullet"/>
+      <w:lvlText w:val="o"/>
+      <w:lvlJc w:val="left"/>
+      <w:pPr>
+        <w:ind w:left="3600" w:hanging="360"/>
+      </w:pPr>
+      <w:rPr>
+        <w:rFonts w:ascii="Courier New" w:hAnsi="Courier New" w:hint="default"/>
+      </w:rPr>
+    </w:lvl>
+    <w:lvl w:ilvl="5" w:tplc="04090005" w:tentative="1">
+      <w:start w:val="1"/>
+      <w:numFmt w:val="bullet"/>
+      <w:lvlText w:val=""/>
+      <w:lvlJc w:val="left"/>
+      <w:pPr>
+        <w:ind w:left="4320" w:hanging="360"/>
+      </w:pPr>
+      <w:rPr>
+        <w:rFonts w:ascii="Wingdings" w:hAnsi="Wingdings" w:hint="default"/>
+      </w:rPr>
+    </w:lvl>
+    <w:lvl w:ilvl="6" w:tplc="04090001" w:tentative="1">
+      <w:start w:val="1"/>
+      <w:numFmt w:val="bullet"/>
+      <w:lvlText w:val=""/>
+      <w:lvlJc w:val="left"/>
+      <w:pPr>
+        <w:ind w:left="5040" w:hanging="360"/>
+      </w:pPr>
+      <w:rPr>
+        <w:rFonts w:ascii="Symbol" w:hAnsi="Symbol" w:hint="default"/>
+      </w:rPr>
+    </w:lvl>
+    <w:lvl w:ilvl="7" w:tplc="04090003" w:tentative="1">
+      <w:start w:val="1"/>
+      <w:numFmt w:val="bullet"/>
+      <w:lvlText w:val="o"/>
+      <w:lvlJc w:val="left"/>
+      <w:pPr>
+        <w:ind w:left="5760" w:hanging="360"/>
+      </w:pPr>
+      <w:rPr>
+        <w:rFonts w:ascii="Courier New" w:hAnsi="Courier New" w:hint="default"/>
+      </w:rPr>
+    </w:lvl>
+    <w:lvl w:ilvl="8" w:tplc="04090005" w:tentative="1">
+      <w:start w:val="1"/>
+      <w:numFmt w:val="bullet"/>
+      <w:lvlText w:val=""/>
+      <w:lvlJc w:val="left"/>
+      <w:pPr>
+        <w:ind w:left="6480" w:hanging="360"/>
+      </w:pPr>
+      <w:rPr>
+        <w:rFonts w:ascii="Wingdings" w:hAnsi="Wingdings" w:hint="default"/>
+      </w:rPr>
+    </w:lvl>
+  </w:abstractNum>
+  <w:abstractNum w:abstractNumId="2">
+    <w:nsid w:val="0D633E83"/>
+    <w:multiLevelType w:val="hybridMultilevel"/>
+    <w:tmpl w:val="B358D8CA"/>
+    <w:lvl w:ilvl="0" w:tplc="04090001">
+      <w:start w:val="1"/>
+      <w:numFmt w:val="bullet"/>
+      <w:lvlText w:val=""/>
+      <w:lvlJc w:val="left"/>
+      <w:pPr>
+        <w:ind w:left="1440" w:hanging="360"/>
+      </w:pPr>
+      <w:rPr>
+        <w:rFonts w:ascii="Symbol" w:hAnsi="Symbol" w:hint="default"/>
+      </w:rPr>
+    </w:lvl>
+    <w:lvl w:ilvl="1" w:tplc="04090003" w:tentative="1">
+      <w:start w:val="1"/>
+      <w:numFmt w:val="bullet"/>
+      <w:lvlText w:val="o"/>
+      <w:lvlJc w:val="left"/>
+      <w:pPr>
+        <w:ind w:left="2160" w:hanging="360"/>
+      </w:pPr>
+      <w:rPr>
+        <w:rFonts w:ascii="Courier New" w:hAnsi="Courier New" w:hint="default"/>
+      </w:rPr>
+    </w:lvl>
+    <w:lvl w:ilvl="2" w:tplc="04090005" w:tentative="1">
+      <w:start w:val="1"/>
+      <w:numFmt w:val="bullet"/>
+      <w:lvlText w:val=""/>
+      <w:lvlJc w:val="left"/>
+      <w:pPr>
+        <w:ind w:left="2880" w:hanging="360"/>
+      </w:pPr>
+      <w:rPr>
+        <w:rFonts w:ascii="Wingdings" w:hAnsi="Wingdings" w:hint="default"/>
+      </w:rPr>
+    </w:lvl>
+    <w:lvl w:ilvl="3" w:tplc="04090001" w:tentative="1">
+      <w:start w:val="1"/>
+      <w:numFmt w:val="bullet"/>
+      <w:lvlText w:val=""/>
+      <w:lvlJc w:val="left"/>
+      <w:pPr>
+        <w:ind w:left="3600" w:hanging="360"/>
+      </w:pPr>
+      <w:rPr>
+        <w:rFonts w:ascii="Symbol" w:hAnsi="Symbol" w:hint="default"/>
+      </w:rPr>
+    </w:lvl>
+    <w:lvl w:ilvl="4" w:tplc="04090003" w:tentative="1">
+      <w:start w:val="1"/>
+      <w:numFmt w:val="bullet"/>
+      <w:lvlText w:val="o"/>
+      <w:lvlJc w:val="left"/>
+      <w:pPr>
+        <w:ind w:left="4320" w:hanging="360"/>
+      </w:pPr>
+      <w:rPr>
+        <w:rFonts w:ascii="Courier New" w:hAnsi="Courier New" w:hint="default"/>
+      </w:rPr>
+    </w:lvl>
+    <w:lvl w:ilvl="5" w:tplc="04090005" w:tentative="1">
+      <w:start w:val="1"/>
+      <w:numFmt w:val="bullet"/>
+      <w:lvlText w:val=""/>
+      <w:lvlJc w:val="left"/>
+      <w:pPr>
+        <w:ind w:left="5040" w:hanging="360"/>
+      </w:pPr>
+      <w:rPr>
+        <w:rFonts w:ascii="Wingdings" w:hAnsi="Wingdings" w:hint="default"/>
+      </w:rPr>
+    </w:lvl>
+    <w:lvl w:ilvl="6" w:tplc="04090001" w:tentative="1">
+      <w:start w:val="1"/>
+      <w:numFmt w:val="bullet"/>
+      <w:lvlText w:val=""/>
+      <w:lvlJc w:val="left"/>
+      <w:pPr>
+        <w:ind w:left="5760" w:hanging="360"/>
+      </w:pPr>
+      <w:rPr>
+        <w:rFonts w:ascii="Symbol" w:hAnsi="Symbol" w:hint="default"/>
+      </w:rPr>
+    </w:lvl>
+    <w:lvl w:ilvl="7" w:tplc="04090003" w:tentative="1">
+      <w:start w:val="1"/>
+      <w:numFmt w:val="bullet"/>
+      <w:lvlText w:val="o"/>
+      <w:lvlJc w:val="left"/>
+      <w:pPr>
+        <w:ind w:left="6480" w:hanging="360"/>
+      </w:pPr>
+      <w:rPr>
+        <w:rFonts w:ascii="Courier New" w:hAnsi="Courier New" w:hint="default"/>
+      </w:rPr>
+    </w:lvl>
+    <w:lvl w:ilvl="8" w:tplc="04090005" w:tentative="1">
+      <w:start w:val="1"/>
+      <w:numFmt w:val="bullet"/>
+      <w:lvlText w:val=""/>
+      <w:lvlJc w:val="left"/>
+      <w:pPr>
+        <w:ind w:left="7200" w:hanging="360"/>
+      </w:pPr>
+      <w:rPr>
+        <w:rFonts w:ascii="Wingdings" w:hAnsi="Wingdings" w:hint="default"/>
+      </w:rPr>
+    </w:lvl>
+  </w:abstractNum>
+  <w:abstractNum w:abstractNumId="3">
     <w:nsid w:val="11493FB9"/>
     <w:multiLevelType w:val="hybridMultilevel"/>
     <w:tmpl w:val="D8220E86"/>
@@ -684,7 +1559,7 @@
       </w:rPr>
     </w:lvl>
   </w:abstractNum>
-  <w:abstractNum w:abstractNumId="2">
+  <w:abstractNum w:abstractNumId="4">
     <w:nsid w:val="1D992439"/>
     <w:multiLevelType w:val="hybridMultilevel"/>
     <w:tmpl w:val="AB8210E4"/>
@@ -797,7 +1672,7 @@
       </w:rPr>
     </w:lvl>
   </w:abstractNum>
-  <w:abstractNum w:abstractNumId="3">
+  <w:abstractNum w:abstractNumId="5">
     <w:nsid w:val="26AC526A"/>
     <w:multiLevelType w:val="hybridMultilevel"/>
     <w:tmpl w:val="D0D29C2E"/>
@@ -910,7 +1785,7 @@
       </w:rPr>
     </w:lvl>
   </w:abstractNum>
-  <w:abstractNum w:abstractNumId="4">
+  <w:abstractNum w:abstractNumId="6">
     <w:nsid w:val="3980336B"/>
     <w:multiLevelType w:val="hybridMultilevel"/>
     <w:tmpl w:val="B106BB10"/>
@@ -1023,7 +1898,7 @@
       </w:rPr>
     </w:lvl>
   </w:abstractNum>
-  <w:abstractNum w:abstractNumId="5">
+  <w:abstractNum w:abstractNumId="7">
     <w:nsid w:val="453F4E57"/>
     <w:multiLevelType w:val="hybridMultilevel"/>
     <w:tmpl w:val="3002497E"/>
@@ -1136,7 +2011,7 @@
       </w:rPr>
     </w:lvl>
   </w:abstractNum>
-  <w:abstractNum w:abstractNumId="6">
+  <w:abstractNum w:abstractNumId="8">
     <w:nsid w:val="519171DE"/>
     <w:multiLevelType w:val="hybridMultilevel"/>
     <w:tmpl w:val="46C686F2"/>
@@ -1249,7 +2124,7 @@
       </w:rPr>
     </w:lvl>
   </w:abstractNum>
-  <w:abstractNum w:abstractNumId="7">
+  <w:abstractNum w:abstractNumId="9">
     <w:nsid w:val="54B97F04"/>
     <w:multiLevelType w:val="hybridMultilevel"/>
     <w:tmpl w:val="3EA4672C"/>
@@ -1362,7 +2237,233 @@
       </w:rPr>
     </w:lvl>
   </w:abstractNum>
-  <w:abstractNum w:abstractNumId="8">
+  <w:abstractNum w:abstractNumId="10">
+    <w:nsid w:val="55CB0E50"/>
+    <w:multiLevelType w:val="hybridMultilevel"/>
+    <w:tmpl w:val="7840B568"/>
+    <w:lvl w:ilvl="0" w:tplc="04090001">
+      <w:start w:val="1"/>
+      <w:numFmt w:val="bullet"/>
+      <w:lvlText w:val=""/>
+      <w:lvlJc w:val="left"/>
+      <w:pPr>
+        <w:ind w:left="1440" w:hanging="360"/>
+      </w:pPr>
+      <w:rPr>
+        <w:rFonts w:ascii="Symbol" w:hAnsi="Symbol" w:hint="default"/>
+      </w:rPr>
+    </w:lvl>
+    <w:lvl w:ilvl="1" w:tplc="04090003">
+      <w:start w:val="1"/>
+      <w:numFmt w:val="bullet"/>
+      <w:lvlText w:val="o"/>
+      <w:lvlJc w:val="left"/>
+      <w:pPr>
+        <w:ind w:left="2160" w:hanging="360"/>
+      </w:pPr>
+      <w:rPr>
+        <w:rFonts w:ascii="Courier New" w:hAnsi="Courier New" w:hint="default"/>
+      </w:rPr>
+    </w:lvl>
+    <w:lvl w:ilvl="2" w:tplc="04090005" w:tentative="1">
+      <w:start w:val="1"/>
+      <w:numFmt w:val="bullet"/>
+      <w:lvlText w:val=""/>
+      <w:lvlJc w:val="left"/>
+      <w:pPr>
+        <w:ind w:left="2880" w:hanging="360"/>
+      </w:pPr>
+      <w:rPr>
+        <w:rFonts w:ascii="Wingdings" w:hAnsi="Wingdings" w:hint="default"/>
+      </w:rPr>
+    </w:lvl>
+    <w:lvl w:ilvl="3" w:tplc="04090001" w:tentative="1">
+      <w:start w:val="1"/>
+      <w:numFmt w:val="bullet"/>
+      <w:lvlText w:val=""/>
+      <w:lvlJc w:val="left"/>
+      <w:pPr>
+        <w:ind w:left="3600" w:hanging="360"/>
+      </w:pPr>
+      <w:rPr>
+        <w:rFonts w:ascii="Symbol" w:hAnsi="Symbol" w:hint="default"/>
+      </w:rPr>
+    </w:lvl>
+    <w:lvl w:ilvl="4" w:tplc="04090003" w:tentative="1">
+      <w:start w:val="1"/>
+      <w:numFmt w:val="bullet"/>
+      <w:lvlText w:val="o"/>
+      <w:lvlJc w:val="left"/>
+      <w:pPr>
+        <w:ind w:left="4320" w:hanging="360"/>
+      </w:pPr>
+      <w:rPr>
+        <w:rFonts w:ascii="Courier New" w:hAnsi="Courier New" w:hint="default"/>
+      </w:rPr>
+    </w:lvl>
+    <w:lvl w:ilvl="5" w:tplc="04090005" w:tentative="1">
+      <w:start w:val="1"/>
+      <w:numFmt w:val="bullet"/>
+      <w:lvlText w:val=""/>
+      <w:lvlJc w:val="left"/>
+      <w:pPr>
+        <w:ind w:left="5040" w:hanging="360"/>
+      </w:pPr>
+      <w:rPr>
+        <w:rFonts w:ascii="Wingdings" w:hAnsi="Wingdings" w:hint="default"/>
+      </w:rPr>
+    </w:lvl>
+    <w:lvl w:ilvl="6" w:tplc="04090001" w:tentative="1">
+      <w:start w:val="1"/>
+      <w:numFmt w:val="bullet"/>
+      <w:lvlText w:val=""/>
+      <w:lvlJc w:val="left"/>
+      <w:pPr>
+        <w:ind w:left="5760" w:hanging="360"/>
+      </w:pPr>
+      <w:rPr>
+        <w:rFonts w:ascii="Symbol" w:hAnsi="Symbol" w:hint="default"/>
+      </w:rPr>
+    </w:lvl>
+    <w:lvl w:ilvl="7" w:tplc="04090003" w:tentative="1">
+      <w:start w:val="1"/>
+      <w:numFmt w:val="bullet"/>
+      <w:lvlText w:val="o"/>
+      <w:lvlJc w:val="left"/>
+      <w:pPr>
+        <w:ind w:left="6480" w:hanging="360"/>
+      </w:pPr>
+      <w:rPr>
+        <w:rFonts w:ascii="Courier New" w:hAnsi="Courier New" w:hint="default"/>
+      </w:rPr>
+    </w:lvl>
+    <w:lvl w:ilvl="8" w:tplc="04090005" w:tentative="1">
+      <w:start w:val="1"/>
+      <w:numFmt w:val="bullet"/>
+      <w:lvlText w:val=""/>
+      <w:lvlJc w:val="left"/>
+      <w:pPr>
+        <w:ind w:left="7200" w:hanging="360"/>
+      </w:pPr>
+      <w:rPr>
+        <w:rFonts w:ascii="Wingdings" w:hAnsi="Wingdings" w:hint="default"/>
+      </w:rPr>
+    </w:lvl>
+  </w:abstractNum>
+  <w:abstractNum w:abstractNumId="11">
+    <w:nsid w:val="6065589A"/>
+    <w:multiLevelType w:val="hybridMultilevel"/>
+    <w:tmpl w:val="93C0AF44"/>
+    <w:lvl w:ilvl="0" w:tplc="04090001">
+      <w:start w:val="1"/>
+      <w:numFmt w:val="bullet"/>
+      <w:lvlText w:val=""/>
+      <w:lvlJc w:val="left"/>
+      <w:pPr>
+        <w:ind w:left="1440" w:hanging="360"/>
+      </w:pPr>
+      <w:rPr>
+        <w:rFonts w:ascii="Symbol" w:hAnsi="Symbol" w:hint="default"/>
+      </w:rPr>
+    </w:lvl>
+    <w:lvl w:ilvl="1" w:tplc="04090003">
+      <w:start w:val="1"/>
+      <w:numFmt w:val="bullet"/>
+      <w:lvlText w:val="o"/>
+      <w:lvlJc w:val="left"/>
+      <w:pPr>
+        <w:ind w:left="2160" w:hanging="360"/>
+      </w:pPr>
+      <w:rPr>
+        <w:rFonts w:ascii="Courier New" w:hAnsi="Courier New" w:hint="default"/>
+      </w:rPr>
+    </w:lvl>
+    <w:lvl w:ilvl="2" w:tplc="04090005" w:tentative="1">
+      <w:start w:val="1"/>
+      <w:numFmt w:val="bullet"/>
+      <w:lvlText w:val=""/>
+      <w:lvlJc w:val="left"/>
+      <w:pPr>
+        <w:ind w:left="2880" w:hanging="360"/>
+      </w:pPr>
+      <w:rPr>
+        <w:rFonts w:ascii="Wingdings" w:hAnsi="Wingdings" w:hint="default"/>
+      </w:rPr>
+    </w:lvl>
+    <w:lvl w:ilvl="3" w:tplc="04090001" w:tentative="1">
+      <w:start w:val="1"/>
+      <w:numFmt w:val="bullet"/>
+      <w:lvlText w:val=""/>
+      <w:lvlJc w:val="left"/>
+      <w:pPr>
+        <w:ind w:left="3600" w:hanging="360"/>
+      </w:pPr>
+      <w:rPr>
+        <w:rFonts w:ascii="Symbol" w:hAnsi="Symbol" w:hint="default"/>
+      </w:rPr>
+    </w:lvl>
+    <w:lvl w:ilvl="4" w:tplc="04090003" w:tentative="1">
+      <w:start w:val="1"/>
+      <w:numFmt w:val="bullet"/>
+      <w:lvlText w:val="o"/>
+      <w:lvlJc w:val="left"/>
+      <w:pPr>
+        <w:ind w:left="4320" w:hanging="360"/>
+      </w:pPr>
+      <w:rPr>
+        <w:rFonts w:ascii="Courier New" w:hAnsi="Courier New" w:hint="default"/>
+      </w:rPr>
+    </w:lvl>
+    <w:lvl w:ilvl="5" w:tplc="04090005" w:tentative="1">
+      <w:start w:val="1"/>
+      <w:numFmt w:val="bullet"/>
+      <w:lvlText w:val=""/>
+      <w:lvlJc w:val="left"/>
+      <w:pPr>
+        <w:ind w:left="5040" w:hanging="360"/>
+      </w:pPr>
+      <w:rPr>
+        <w:rFonts w:ascii="Wingdings" w:hAnsi="Wingdings" w:hint="default"/>
+      </w:rPr>
+    </w:lvl>
+    <w:lvl w:ilvl="6" w:tplc="04090001" w:tentative="1">
+      <w:start w:val="1"/>
+      <w:numFmt w:val="bullet"/>
+      <w:lvlText w:val=""/>
+      <w:lvlJc w:val="left"/>
+      <w:pPr>
+        <w:ind w:left="5760" w:hanging="360"/>
+      </w:pPr>
+      <w:rPr>
+        <w:rFonts w:ascii="Symbol" w:hAnsi="Symbol" w:hint="default"/>
+      </w:rPr>
+    </w:lvl>
+    <w:lvl w:ilvl="7" w:tplc="04090003" w:tentative="1">
+      <w:start w:val="1"/>
+      <w:numFmt w:val="bullet"/>
+      <w:lvlText w:val="o"/>
+      <w:lvlJc w:val="left"/>
+      <w:pPr>
+        <w:ind w:left="6480" w:hanging="360"/>
+      </w:pPr>
+      <w:rPr>
+        <w:rFonts w:ascii="Courier New" w:hAnsi="Courier New" w:hint="default"/>
+      </w:rPr>
+    </w:lvl>
+    <w:lvl w:ilvl="8" w:tplc="04090005" w:tentative="1">
+      <w:start w:val="1"/>
+      <w:numFmt w:val="bullet"/>
+      <w:lvlText w:val=""/>
+      <w:lvlJc w:val="left"/>
+      <w:pPr>
+        <w:ind w:left="7200" w:hanging="360"/>
+      </w:pPr>
+      <w:rPr>
+        <w:rFonts w:ascii="Wingdings" w:hAnsi="Wingdings" w:hint="default"/>
+      </w:rPr>
+    </w:lvl>
+  </w:abstractNum>
+  <w:abstractNum w:abstractNumId="12">
     <w:nsid w:val="61745F20"/>
     <w:multiLevelType w:val="hybridMultilevel"/>
     <w:tmpl w:val="2F3A2AEA"/>
@@ -1475,7 +2576,7 @@
       </w:rPr>
     </w:lvl>
   </w:abstractNum>
-  <w:abstractNum w:abstractNumId="9">
+  <w:abstractNum w:abstractNumId="13">
     <w:nsid w:val="65786A95"/>
     <w:multiLevelType w:val="hybridMultilevel"/>
     <w:tmpl w:val="33186894"/>
@@ -1588,7 +2689,7 @@
       </w:rPr>
     </w:lvl>
   </w:abstractNum>
-  <w:abstractNum w:abstractNumId="10">
+  <w:abstractNum w:abstractNumId="14">
     <w:nsid w:val="6BB01B37"/>
     <w:multiLevelType w:val="hybridMultilevel"/>
     <w:tmpl w:val="754A22D2"/>
@@ -1701,7 +2802,7 @@
       </w:rPr>
     </w:lvl>
   </w:abstractNum>
-  <w:abstractNum w:abstractNumId="11">
+  <w:abstractNum w:abstractNumId="15">
     <w:nsid w:val="6D3725B9"/>
     <w:multiLevelType w:val="hybridMultilevel"/>
     <w:tmpl w:val="E7DEB5B6"/>
@@ -1814,41 +2915,169 @@
       </w:rPr>
     </w:lvl>
   </w:abstractNum>
+  <w:abstractNum w:abstractNumId="16">
+    <w:nsid w:val="759B07D0"/>
+    <w:multiLevelType w:val="hybridMultilevel"/>
+    <w:tmpl w:val="F056D1B8"/>
+    <w:lvl w:ilvl="0" w:tplc="04090001">
+      <w:start w:val="1"/>
+      <w:numFmt w:val="bullet"/>
+      <w:lvlText w:val=""/>
+      <w:lvlJc w:val="left"/>
+      <w:pPr>
+        <w:ind w:left="720" w:hanging="360"/>
+      </w:pPr>
+      <w:rPr>
+        <w:rFonts w:ascii="Symbol" w:hAnsi="Symbol" w:hint="default"/>
+      </w:rPr>
+    </w:lvl>
+    <w:lvl w:ilvl="1" w:tplc="04090003">
+      <w:start w:val="1"/>
+      <w:numFmt w:val="bullet"/>
+      <w:lvlText w:val="o"/>
+      <w:lvlJc w:val="left"/>
+      <w:pPr>
+        <w:ind w:left="1440" w:hanging="360"/>
+      </w:pPr>
+      <w:rPr>
+        <w:rFonts w:ascii="Courier New" w:hAnsi="Courier New" w:hint="default"/>
+      </w:rPr>
+    </w:lvl>
+    <w:lvl w:ilvl="2" w:tplc="04090005" w:tentative="1">
+      <w:start w:val="1"/>
+      <w:numFmt w:val="bullet"/>
+      <w:lvlText w:val=""/>
+      <w:lvlJc w:val="left"/>
+      <w:pPr>
+        <w:ind w:left="2160" w:hanging="360"/>
+      </w:pPr>
+      <w:rPr>
+        <w:rFonts w:ascii="Wingdings" w:hAnsi="Wingdings" w:hint="default"/>
+      </w:rPr>
+    </w:lvl>
+    <w:lvl w:ilvl="3" w:tplc="04090001" w:tentative="1">
+      <w:start w:val="1"/>
+      <w:numFmt w:val="bullet"/>
+      <w:lvlText w:val=""/>
+      <w:lvlJc w:val="left"/>
+      <w:pPr>
+        <w:ind w:left="2880" w:hanging="360"/>
+      </w:pPr>
+      <w:rPr>
+        <w:rFonts w:ascii="Symbol" w:hAnsi="Symbol" w:hint="default"/>
+      </w:rPr>
+    </w:lvl>
+    <w:lvl w:ilvl="4" w:tplc="04090003" w:tentative="1">
+      <w:start w:val="1"/>
+      <w:numFmt w:val="bullet"/>
+      <w:lvlText w:val="o"/>
+      <w:lvlJc w:val="left"/>
+      <w:pPr>
+        <w:ind w:left="3600" w:hanging="360"/>
+      </w:pPr>
+      <w:rPr>
+        <w:rFonts w:ascii="Courier New" w:hAnsi="Courier New" w:hint="default"/>
+      </w:rPr>
+    </w:lvl>
+    <w:lvl w:ilvl="5" w:tplc="04090005" w:tentative="1">
+      <w:start w:val="1"/>
+      <w:numFmt w:val="bullet"/>
+      <w:lvlText w:val=""/>
+      <w:lvlJc w:val="left"/>
+      <w:pPr>
+        <w:ind w:left="4320" w:hanging="360"/>
+      </w:pPr>
+      <w:rPr>
+        <w:rFonts w:ascii="Wingdings" w:hAnsi="Wingdings" w:hint="default"/>
+      </w:rPr>
+    </w:lvl>
+    <w:lvl w:ilvl="6" w:tplc="04090001" w:tentative="1">
+      <w:start w:val="1"/>
+      <w:numFmt w:val="bullet"/>
+      <w:lvlText w:val=""/>
+      <w:lvlJc w:val="left"/>
+      <w:pPr>
+        <w:ind w:left="5040" w:hanging="360"/>
+      </w:pPr>
+      <w:rPr>
+        <w:rFonts w:ascii="Symbol" w:hAnsi="Symbol" w:hint="default"/>
+      </w:rPr>
+    </w:lvl>
+    <w:lvl w:ilvl="7" w:tplc="04090003" w:tentative="1">
+      <w:start w:val="1"/>
+      <w:numFmt w:val="bullet"/>
+      <w:lvlText w:val="o"/>
+      <w:lvlJc w:val="left"/>
+      <w:pPr>
+        <w:ind w:left="5760" w:hanging="360"/>
+      </w:pPr>
+      <w:rPr>
+        <w:rFonts w:ascii="Courier New" w:hAnsi="Courier New" w:hint="default"/>
+      </w:rPr>
+    </w:lvl>
+    <w:lvl w:ilvl="8" w:tplc="04090005" w:tentative="1">
+      <w:start w:val="1"/>
+      <w:numFmt w:val="bullet"/>
+      <w:lvlText w:val=""/>
+      <w:lvlJc w:val="left"/>
+      <w:pPr>
+        <w:ind w:left="6480" w:hanging="360"/>
+      </w:pPr>
+      <w:rPr>
+        <w:rFonts w:ascii="Wingdings" w:hAnsi="Wingdings" w:hint="default"/>
+      </w:rPr>
+    </w:lvl>
+  </w:abstractNum>
   <w:num w:numId="1">
-    <w:abstractNumId w:val="1"/>
+    <w:abstractNumId w:val="3"/>
   </w:num>
   <w:num w:numId="2">
-    <w:abstractNumId w:val="7"/>
+    <w:abstractNumId w:val="9"/>
   </w:num>
   <w:num w:numId="3">
-    <w:abstractNumId w:val="3"/>
+    <w:abstractNumId w:val="5"/>
   </w:num>
   <w:num w:numId="4">
     <w:abstractNumId w:val="0"/>
   </w:num>
   <w:num w:numId="5">
+    <w:abstractNumId w:val="12"/>
+  </w:num>
+  <w:num w:numId="6">
+    <w:abstractNumId w:val="6"/>
+  </w:num>
+  <w:num w:numId="7">
     <w:abstractNumId w:val="8"/>
   </w:num>
-  <w:num w:numId="6">
+  <w:num w:numId="8">
+    <w:abstractNumId w:val="13"/>
+  </w:num>
+  <w:num w:numId="9">
+    <w:abstractNumId w:val="14"/>
+  </w:num>
+  <w:num w:numId="10">
+    <w:abstractNumId w:val="15"/>
+  </w:num>
+  <w:num w:numId="11">
+    <w:abstractNumId w:val="7"/>
+  </w:num>
+  <w:num w:numId="12">
     <w:abstractNumId w:val="4"/>
   </w:num>
-  <w:num w:numId="7">
-    <w:abstractNumId w:val="6"/>
+  <w:num w:numId="13">
+    <w:abstractNumId w:val="1"/>
   </w:num>
-  <w:num w:numId="8">
-    <w:abstractNumId w:val="9"/>
+  <w:num w:numId="14">
+    <w:abstractNumId w:val="16"/>
   </w:num>
-  <w:num w:numId="9">
+  <w:num w:numId="15">
+    <w:abstractNumId w:val="2"/>
+  </w:num>
+  <w:num w:numId="16">
     <w:abstractNumId w:val="10"/>
   </w:num>
-  <w:num w:numId="10">
+  <w:num w:numId="17">
     <w:abstractNumId w:val="11"/>
-  </w:num>
-  <w:num w:numId="11">
-    <w:abstractNumId w:val="5"/>
-  </w:num>
-  <w:num w:numId="12">
-    <w:abstractNumId w:val="2"/>
   </w:num>
 </w:numbering>
 </file>
@@ -2056,6 +3285,28 @@
       <w:szCs w:val="26"/>
     </w:rPr>
   </w:style>
+  <w:style w:type="paragraph" w:styleId="Heading3">
+    <w:name w:val="heading 3"/>
+    <w:basedOn w:val="Normal"/>
+    <w:next w:val="Normal"/>
+    <w:link w:val="Heading3Char"/>
+    <w:uiPriority w:val="9"/>
+    <w:unhideWhenUsed/>
+    <w:qFormat/>
+    <w:rsid w:val="00A01280"/>
+    <w:pPr>
+      <w:keepNext/>
+      <w:keepLines/>
+      <w:spacing w:before="200"/>
+      <w:outlineLvl w:val="2"/>
+    </w:pPr>
+    <w:rPr>
+      <w:rFonts w:asciiTheme="majorHAnsi" w:eastAsiaTheme="majorEastAsia" w:hAnsiTheme="majorHAnsi" w:cstheme="majorBidi"/>
+      <w:b/>
+      <w:bCs/>
+      <w:color w:val="4F81BD" w:themeColor="accent1"/>
+    </w:rPr>
+  </w:style>
   <w:style w:type="character" w:default="1" w:styleId="DefaultParagraphFont">
     <w:name w:val="Default Paragraph Font"/>
     <w:uiPriority w:val="1"/>
@@ -2122,6 +3373,19 @@
       <w:color w:val="4F81BD" w:themeColor="accent1"/>
       <w:sz w:val="26"/>
       <w:szCs w:val="26"/>
+    </w:rPr>
+  </w:style>
+  <w:style w:type="character" w:customStyle="1" w:styleId="Heading3Char">
+    <w:name w:val="Heading 3 Char"/>
+    <w:basedOn w:val="DefaultParagraphFont"/>
+    <w:link w:val="Heading3"/>
+    <w:uiPriority w:val="9"/>
+    <w:rsid w:val="00A01280"/>
+    <w:rPr>
+      <w:rFonts w:asciiTheme="majorHAnsi" w:eastAsiaTheme="majorEastAsia" w:hAnsiTheme="majorHAnsi" w:cstheme="majorBidi"/>
+      <w:b/>
+      <w:bCs/>
+      <w:color w:val="4F81BD" w:themeColor="accent1"/>
     </w:rPr>
   </w:style>
 </w:styles>
@@ -2330,6 +3594,28 @@
       <w:szCs w:val="26"/>
     </w:rPr>
   </w:style>
+  <w:style w:type="paragraph" w:styleId="Heading3">
+    <w:name w:val="heading 3"/>
+    <w:basedOn w:val="Normal"/>
+    <w:next w:val="Normal"/>
+    <w:link w:val="Heading3Char"/>
+    <w:uiPriority w:val="9"/>
+    <w:unhideWhenUsed/>
+    <w:qFormat/>
+    <w:rsid w:val="00A01280"/>
+    <w:pPr>
+      <w:keepNext/>
+      <w:keepLines/>
+      <w:spacing w:before="200"/>
+      <w:outlineLvl w:val="2"/>
+    </w:pPr>
+    <w:rPr>
+      <w:rFonts w:asciiTheme="majorHAnsi" w:eastAsiaTheme="majorEastAsia" w:hAnsiTheme="majorHAnsi" w:cstheme="majorBidi"/>
+      <w:b/>
+      <w:bCs/>
+      <w:color w:val="4F81BD" w:themeColor="accent1"/>
+    </w:rPr>
+  </w:style>
   <w:style w:type="character" w:default="1" w:styleId="DefaultParagraphFont">
     <w:name w:val="Default Paragraph Font"/>
     <w:uiPriority w:val="1"/>
@@ -2396,6 +3682,19 @@
       <w:color w:val="4F81BD" w:themeColor="accent1"/>
       <w:sz w:val="26"/>
       <w:szCs w:val="26"/>
+    </w:rPr>
+  </w:style>
+  <w:style w:type="character" w:customStyle="1" w:styleId="Heading3Char">
+    <w:name w:val="Heading 3 Char"/>
+    <w:basedOn w:val="DefaultParagraphFont"/>
+    <w:link w:val="Heading3"/>
+    <w:uiPriority w:val="9"/>
+    <w:rsid w:val="00A01280"/>
+    <w:rPr>
+      <w:rFonts w:asciiTheme="majorHAnsi" w:eastAsiaTheme="majorEastAsia" w:hAnsiTheme="majorHAnsi" w:cstheme="majorBidi"/>
+      <w:b/>
+      <w:bCs/>
+      <w:color w:val="4F81BD" w:themeColor="accent1"/>
     </w:rPr>
   </w:style>
 </w:styles>

</xml_diff>